<commit_message>
structure steup Angular CLI
</commit_message>
<xml_diff>
--- a/27-02-2019.docx
+++ b/27-02-2019.docx
@@ -356,38 +356,6 @@
       <w:pPr>
         <w:pStyle w:val="Normal"/>
         <w:rPr>
-          <w:caps w:val="false"/>
-          <w:smallCaps w:val="false"/>
-          <w:spacing w:val="0"/>
-        </w:rPr>
-      </w:pPr>
-      <w:r>
-        <w:rPr/>
-      </w:r>
-    </w:p>
-    <w:p>
-      <w:pPr>
-        <w:pStyle w:val="Normal"/>
-        <w:rPr/>
-      </w:pPr>
-      <w:hyperlink r:id="rId3">
-        <w:r>
-          <w:rPr>
-            <w:rStyle w:val="InternetLink"/>
-            <w:rFonts w:ascii="Roboto;Arial;sans-serif" w:hAnsi="Roboto;Arial;sans-serif"/>
-            <w:b w:val="false"/>
-            <w:i w:val="false"/>
-            <w:caps w:val="false"/>
-            <w:smallCaps w:val="false"/>
-            <w:spacing w:val="0"/>
-            <w:sz w:val="24"/>
-            <w:u w:val="single"/>
-          </w:rPr>
-          <w:t>Angular Tutorials for Beginners</w:t>
-        </w:r>
-      </w:hyperlink>
-      <w:r>
-        <w:rPr>
           <w:rFonts w:ascii="Roboto;Arial;sans-serif" w:hAnsi="Roboto;Arial;sans-serif"/>
           <w:b w:val="false"/>
           <w:i w:val="false"/>
@@ -397,21 +365,12 @@
           <w:sz w:val="24"/>
           <w:u w:val="single"/>
         </w:rPr>
-        <w:t xml:space="preserve"> :</w:t>
-      </w:r>
-      <w:r>
-        <w:rPr>
-          <w:rFonts w:ascii="Roboto;Arial;sans-serif" w:hAnsi="Roboto;Arial;sans-serif"/>
-          <w:b w:val="false"/>
-          <w:i w:val="false"/>
-          <w:caps w:val="false"/>
-          <w:smallCaps w:val="false"/>
-          <w:spacing w:val="0"/>
-          <w:sz w:val="24"/>
-          <w:u w:val="none"/>
-        </w:rPr>
-        <w:t xml:space="preserve"> Youtube</w:t>
-      </w:r>
+      </w:pPr>
+      <w:hyperlink r:id="rId3">
+        <w:r>
+          <w:rPr/>
+        </w:r>
+      </w:hyperlink>
     </w:p>
     <w:sectPr>
       <w:type w:val="nextPage"/>

</xml_diff>